<commit_message>
Version con cambio en quijote.docx
</commit_message>
<xml_diff>
--- a/obrass/quijote.docx
+++ b/obrass/quijote.docx
@@ -66,6 +66,47 @@
           <w:lang w:eastAsia="es-ES"/>
         </w:rPr>
         <w:t>ibros de caballerías, con tanta afición y gusto, que olvidó casi de todo punto el ejercicio de la caza, y aun la administración de su hacienda; y llegó a tanto su curiosidad y desatino en esto, que vendió muchas hanegas de tierra de sembradura para comprar libros de caballerías en que leer, y así, llevó a su casa todos cuantos pudo haber dellos; y de todos, ningunos le parecían tan bien como los que compuso el famoso Feliciano de Silva; porque la claridad de su prosa y aquellas entricadas razones suyas le parecían de perlas, y más cuando llegaba a leer aquellos requiebros y cartas de desafíos, donde en muchas partes hallaba escrito: «La razón de la sinrazón que a mi razón se hace, de tal manera mi razón enflaquece, que con razón me quejo de la vuestra fermosura». Y también cuando leía: «... los altos cielos que de vuestra divinidad divinamente con las estrellas os fortifican, y os hacen merecedora del merecimiento que merece la vuestra grandeza».</w:t>
+      </w:r>
+    </w:p>
+    <w:p>
+      <w:pPr>
+        <w:shd w:val="clear" w:color="auto" w:fill="FFFFFF"/>
+        <w:tabs>
+          <w:tab w:val="left" w:pos="916"/>
+          <w:tab w:val="left" w:pos="1832"/>
+          <w:tab w:val="left" w:pos="2748"/>
+          <w:tab w:val="left" w:pos="3664"/>
+          <w:tab w:val="left" w:pos="4580"/>
+          <w:tab w:val="left" w:pos="5496"/>
+          <w:tab w:val="left" w:pos="6412"/>
+          <w:tab w:val="left" w:pos="7328"/>
+          <w:tab w:val="left" w:pos="8244"/>
+          <w:tab w:val="left" w:pos="9160"/>
+          <w:tab w:val="left" w:pos="10076"/>
+          <w:tab w:val="left" w:pos="10992"/>
+          <w:tab w:val="left" w:pos="11908"/>
+          <w:tab w:val="left" w:pos="12824"/>
+          <w:tab w:val="left" w:pos="13740"/>
+          <w:tab w:val="left" w:pos="14656"/>
+        </w:tabs>
+        <w:spacing w:after="0" w:line="240" w:lineRule="auto"/>
+        <w:rPr>
+          <w:rFonts w:ascii="Courier New" w:eastAsia="Times New Roman" w:hAnsi="Courier New" w:cs="Courier New"/>
+          <w:color w:val="000000"/>
+          <w:sz w:val="21"/>
+          <w:szCs w:val="21"/>
+          <w:lang w:eastAsia="es-ES"/>
+        </w:rPr>
+      </w:pPr>
+      <w:r>
+        <w:rPr>
+          <w:rFonts w:ascii="Courier New" w:eastAsia="Times New Roman" w:hAnsi="Courier New" w:cs="Courier New"/>
+          <w:color w:val="000000"/>
+          <w:sz w:val="21"/>
+          <w:szCs w:val="21"/>
+          <w:lang w:eastAsia="es-ES"/>
+        </w:rPr>
+        <w:t>djioasfjiojhioas</w:t>
       </w:r>
     </w:p>
     <w:p/>

</xml_diff>